<commit_message>
make new magic system file
</commit_message>
<xml_diff>
--- a/Writer_Retreat/Magic_System_Overhaul.docx
+++ b/Writer_Retreat/Magic_System_Overhaul.docx
@@ -3991,6 +3991,25 @@
         <w:rPr>
           <w:szCs w:val="28"/>
         </w:rPr>
+        <w:t xml:space="preserve">There is an entire division of the Alignment government dedicated to cracking new worlds, and it is a major point of study at every major Alignment university. </w:t>
+      </w:r>
+    </w:p>
+    <w:p>
+      <w:pPr>
+        <w:rPr>
+          <w:szCs w:val="28"/>
+        </w:rPr>
+      </w:pPr>
+      <w:r>
+        <w:rPr>
+          <w:szCs w:val="28"/>
+        </w:rPr>
+        <w:t xml:space="preserve"> </w:t>
+      </w:r>
+      <w:r>
+        <w:rPr>
+          <w:szCs w:val="28"/>
+        </w:rPr>
         <w:t xml:space="preserve">The list of cracked worlds </w:t>
       </w:r>
       <w:r>
@@ -4066,7 +4085,19 @@
         <w:rPr>
           <w:szCs w:val="28"/>
         </w:rPr>
-        <w:t xml:space="preserve">but those worlds are not particularly rich sources of any type of natural aura. </w:t>
+        <w:t xml:space="preserve">but </w:t>
+      </w:r>
+      <w:r>
+        <w:rPr>
+          <w:szCs w:val="28"/>
+        </w:rPr>
+        <w:t>these</w:t>
+      </w:r>
+      <w:r>
+        <w:rPr>
+          <w:szCs w:val="28"/>
+        </w:rPr>
+        <w:t xml:space="preserve"> worlds are not particularly rich sources of any type of natural aura. </w:t>
       </w:r>
       <w:r>
         <w:rPr>
@@ -4103,37 +4134,215 @@
         <w:rPr>
           <w:szCs w:val="28"/>
         </w:rPr>
-        <w:t>It is worth noting that the term ‘world’ is used to describe any celestial body that beings inhabit. Graviton A, for example, is a</w:t>
-      </w:r>
-      <w:r>
-        <w:rPr>
-          <w:szCs w:val="28"/>
-        </w:rPr>
-        <w:t xml:space="preserve">n isolated </w:t>
-      </w:r>
-      <w:r>
-        <w:rPr>
-          <w:szCs w:val="28"/>
-        </w:rPr>
-        <w:t xml:space="preserve">black hole, while Luxor Majoris is a star, and the Null World is actually just a location in </w:t>
-      </w:r>
-      <w:r>
-        <w:rPr>
-          <w:szCs w:val="28"/>
-        </w:rPr>
-        <w:t>the middle of a great vacuum</w:t>
-      </w:r>
-      <w:r>
-        <w:rPr>
-          <w:szCs w:val="28"/>
-        </w:rPr>
-        <w:t xml:space="preserve"> somewhere in space. It is suspected that only worlds with living creatures inhabiting it are part of the alignment. While it is impossible to verify if </w:t>
-      </w:r>
-      <w:r>
-        <w:rPr>
-          <w:szCs w:val="28"/>
-        </w:rPr>
-        <w:t xml:space="preserve">any beings live </w:t>
+        <w:t>One final limitation worth noting regarding connections learned from cracked worlds and devices that utilizing connections to cracked worlds</w:t>
+      </w:r>
+      <w:r>
+        <w:rPr>
+          <w:szCs w:val="28"/>
+        </w:rPr>
+        <w:t>: certain cracked worlds</w:t>
+      </w:r>
+      <w:r>
+        <w:rPr>
+          <w:szCs w:val="28"/>
+        </w:rPr>
+        <w:t>, such as Electrum</w:t>
+      </w:r>
+      <w:r>
+        <w:rPr>
+          <w:szCs w:val="28"/>
+        </w:rPr>
+        <w:t>, Luxor Majoris,</w:t>
+      </w:r>
+      <w:r>
+        <w:rPr>
+          <w:szCs w:val="28"/>
+        </w:rPr>
+        <w:t xml:space="preserve"> and Graviton A are monitored for any unlicensed connections. Any such connections are prone to attract the attention of machines which are capable of holding open </w:t>
+      </w:r>
+      <w:r>
+        <w:rPr>
+          <w:szCs w:val="28"/>
+        </w:rPr>
+        <w:t>and expanding those connections and send</w:t>
+      </w:r>
+      <w:r>
+        <w:rPr>
+          <w:szCs w:val="28"/>
+        </w:rPr>
+        <w:t>ing</w:t>
+      </w:r>
+      <w:r>
+        <w:rPr>
+          <w:szCs w:val="28"/>
+        </w:rPr>
+        <w:t xml:space="preserve"> forth disciplinary force</w:t>
+      </w:r>
+      <w:r>
+        <w:rPr>
+          <w:szCs w:val="28"/>
+        </w:rPr>
+        <w:t>s</w:t>
+      </w:r>
+      <w:r>
+        <w:rPr>
+          <w:szCs w:val="28"/>
+        </w:rPr>
+        <w:t xml:space="preserve">. </w:t>
+      </w:r>
+      <w:r>
+        <w:rPr>
+          <w:szCs w:val="28"/>
+        </w:rPr>
+        <w:t xml:space="preserve">Obtaining a license for any of these planets requires </w:t>
+      </w:r>
+      <w:r>
+        <w:rPr>
+          <w:szCs w:val="28"/>
+        </w:rPr>
+        <w:t xml:space="preserve">either </w:t>
+      </w:r>
+      <w:r>
+        <w:rPr>
+          <w:szCs w:val="28"/>
+        </w:rPr>
+        <w:t>enlisting</w:t>
+      </w:r>
+      <w:r>
+        <w:rPr>
+          <w:szCs w:val="28"/>
+        </w:rPr>
+        <w:t xml:space="preserve"> as a channeler with the Alignment</w:t>
+      </w:r>
+      <w:r>
+        <w:rPr>
+          <w:szCs w:val="28"/>
+        </w:rPr>
+        <w:t>, which many channelers avoid at all costs</w:t>
+      </w:r>
+      <w:r>
+        <w:rPr>
+          <w:szCs w:val="28"/>
+        </w:rPr>
+        <w:t>, or paying exorbitant amounts of money</w:t>
+      </w:r>
+      <w:r>
+        <w:rPr>
+          <w:szCs w:val="28"/>
+        </w:rPr>
+        <w:t xml:space="preserve"> and joining the </w:t>
+      </w:r>
+      <w:r>
+        <w:rPr>
+          <w:szCs w:val="28"/>
+        </w:rPr>
+        <w:t xml:space="preserve">official </w:t>
+      </w:r>
+      <w:r>
+        <w:rPr>
+          <w:szCs w:val="28"/>
+        </w:rPr>
+        <w:t>registry of channelers</w:t>
+      </w:r>
+      <w:r>
+        <w:rPr>
+          <w:szCs w:val="28"/>
+        </w:rPr>
+        <w:t>, which many channelers are also wary of</w:t>
+      </w:r>
+      <w:r>
+        <w:rPr>
+          <w:szCs w:val="28"/>
+        </w:rPr>
+        <w:t xml:space="preserve">. </w:t>
+      </w:r>
+      <w:r>
+        <w:rPr>
+          <w:szCs w:val="28"/>
+        </w:rPr>
+        <w:t>Licenses</w:t>
+      </w:r>
+      <w:r>
+        <w:rPr>
+          <w:szCs w:val="28"/>
+        </w:rPr>
+        <w:t xml:space="preserve"> can also be temporarily acquired through duplicitous means (sold </w:t>
+      </w:r>
+      <w:r>
+        <w:rPr>
+          <w:szCs w:val="28"/>
+        </w:rPr>
+        <w:t xml:space="preserve">at a discount </w:t>
+      </w:r>
+      <w:r>
+        <w:rPr>
+          <w:szCs w:val="28"/>
+        </w:rPr>
+        <w:t xml:space="preserve">by a </w:t>
+      </w:r>
+      <w:r>
+        <w:rPr>
+          <w:szCs w:val="28"/>
+        </w:rPr>
+        <w:lastRenderedPageBreak/>
+        <w:t xml:space="preserve">corrupted Alignment official, stolen from an Alignment </w:t>
+      </w:r>
+      <w:r>
+        <w:rPr>
+          <w:szCs w:val="28"/>
+        </w:rPr>
+        <w:t>channeler or licensee</w:t>
+      </w:r>
+      <w:r>
+        <w:rPr>
+          <w:szCs w:val="28"/>
+        </w:rPr>
+        <w:t>, or purchased on the black market), but using a license in this way is dangerous, as all license</w:t>
+      </w:r>
+      <w:r>
+        <w:rPr>
+          <w:szCs w:val="28"/>
+        </w:rPr>
+        <w:t xml:space="preserve">s are subject to random forced renewal procedures. </w:t>
+      </w:r>
+      <w:r>
+        <w:rPr>
+          <w:szCs w:val="28"/>
+        </w:rPr>
+        <w:t>Ownership of a license by an unregistered</w:t>
+      </w:r>
+      <w:r>
+        <w:rPr>
+          <w:szCs w:val="28"/>
+        </w:rPr>
+        <w:t xml:space="preserve"> individual, channeler or no, is grounds for immediate arrest</w:t>
+      </w:r>
+      <w:r>
+        <w:rPr>
+          <w:szCs w:val="28"/>
+        </w:rPr>
+        <w:t>, prosecution, and sentencing.</w:t>
+      </w:r>
+    </w:p>
+    <w:p>
+      <w:pPr>
+        <w:pStyle w:val="Heading1"/>
+      </w:pPr>
+      <w:r>
+        <w:t>A Note on Alignment Worlds</w:t>
+      </w:r>
+    </w:p>
+    <w:p>
+      <w:pPr>
+        <w:rPr>
+          <w:szCs w:val="28"/>
+        </w:rPr>
+      </w:pPr>
+      <w:r>
+        <w:rPr>
+          <w:szCs w:val="28"/>
+        </w:rPr>
+        <w:t xml:space="preserve">It is worth noting that the term ‘world’ is used to describe any celestial body that beings inhabit. Graviton A, for example, is an isolated black hole, while Luxor Majoris is a star, and the Null World is actually just a location in the middle of a great vacuum somewhere in space. It is suspected that only worlds with living creatures inhabiting it are part of the alignment. While it is impossible to verify if any beings live </w:t>
       </w:r>
       <w:r>
         <w:rPr>
@@ -4147,220 +4356,15 @@
         <w:rPr>
           <w:szCs w:val="28"/>
         </w:rPr>
-        <w:t xml:space="preserve"> </w:t>
-      </w:r>
-      <w:r>
-        <w:rPr>
-          <w:szCs w:val="28"/>
-        </w:rPr>
-        <w:t xml:space="preserve">Graviton A, all the other worlds aside from the Null World have some </w:t>
-      </w:r>
-      <w:r>
-        <w:rPr>
-          <w:szCs w:val="28"/>
-        </w:rPr>
-        <w:t xml:space="preserve">known </w:t>
-      </w:r>
-      <w:r>
-        <w:rPr>
-          <w:szCs w:val="28"/>
-        </w:rPr>
-        <w:t xml:space="preserve">type of life living on them, and not only life, but at least one species capable of interacting with aura or connections in some way. </w:t>
-      </w:r>
-      <w:r>
-        <w:rPr>
-          <w:szCs w:val="28"/>
-        </w:rPr>
-        <w:t>If there is life in the Null World, it is made of a matter or substance not known to science.</w:t>
-      </w:r>
-    </w:p>
-    <w:p>
-      <w:pPr>
-        <w:rPr>
-          <w:szCs w:val="28"/>
-        </w:rPr>
-      </w:pPr>
-      <w:r>
-        <w:rPr>
-          <w:szCs w:val="28"/>
-        </w:rPr>
-        <w:t xml:space="preserve"> </w:t>
-      </w:r>
-      <w:r>
-        <w:rPr>
-          <w:szCs w:val="28"/>
-        </w:rPr>
-        <w:t>One final limitation worth noting regarding connections learned from cracked worlds and devices that utilizing connections to cracked worlds</w:t>
-      </w:r>
-      <w:r>
-        <w:rPr>
-          <w:szCs w:val="28"/>
-        </w:rPr>
-        <w:t>: certain cracked worlds</w:t>
-      </w:r>
-      <w:r>
-        <w:rPr>
-          <w:szCs w:val="28"/>
-        </w:rPr>
-        <w:t>, such as Electrum</w:t>
-      </w:r>
-      <w:r>
-        <w:rPr>
-          <w:szCs w:val="28"/>
-        </w:rPr>
-        <w:t>, Luxor Majoris,</w:t>
-      </w:r>
-      <w:r>
-        <w:rPr>
-          <w:szCs w:val="28"/>
-        </w:rPr>
-        <w:t xml:space="preserve"> and Graviton A are monitored for any </w:t>
-      </w:r>
-      <w:r>
-        <w:rPr>
-          <w:szCs w:val="28"/>
-        </w:rPr>
-        <w:lastRenderedPageBreak/>
-        <w:t xml:space="preserve">unlicensed connections. Any such connections are prone to attract the attention of machines which are capable of holding open </w:t>
-      </w:r>
-      <w:r>
-        <w:rPr>
-          <w:szCs w:val="28"/>
-        </w:rPr>
-        <w:t>and expanding those connections and send</w:t>
-      </w:r>
-      <w:r>
-        <w:rPr>
-          <w:szCs w:val="28"/>
-        </w:rPr>
-        <w:t>ing</w:t>
-      </w:r>
-      <w:r>
-        <w:rPr>
-          <w:szCs w:val="28"/>
-        </w:rPr>
-        <w:t xml:space="preserve"> forth disciplinary force</w:t>
-      </w:r>
-      <w:r>
-        <w:rPr>
-          <w:szCs w:val="28"/>
-        </w:rPr>
-        <w:t>s</w:t>
-      </w:r>
-      <w:r>
-        <w:rPr>
-          <w:szCs w:val="28"/>
-        </w:rPr>
-        <w:t xml:space="preserve">. </w:t>
-      </w:r>
-      <w:r>
-        <w:rPr>
-          <w:szCs w:val="28"/>
-        </w:rPr>
-        <w:t xml:space="preserve">Obtaining a license for any of these planets requires </w:t>
-      </w:r>
-      <w:r>
-        <w:rPr>
-          <w:szCs w:val="28"/>
-        </w:rPr>
-        <w:t xml:space="preserve">either </w:t>
-      </w:r>
-      <w:r>
-        <w:rPr>
-          <w:szCs w:val="28"/>
-        </w:rPr>
-        <w:t>enlisting</w:t>
-      </w:r>
-      <w:r>
-        <w:rPr>
-          <w:szCs w:val="28"/>
-        </w:rPr>
-        <w:t xml:space="preserve"> as a channeler with the Alignment</w:t>
-      </w:r>
-      <w:r>
-        <w:rPr>
-          <w:szCs w:val="28"/>
-        </w:rPr>
-        <w:t>, which many channelers avoid at all costs</w:t>
-      </w:r>
-      <w:r>
-        <w:rPr>
-          <w:szCs w:val="28"/>
-        </w:rPr>
-        <w:t>, or paying exorbitant amounts of money</w:t>
-      </w:r>
-      <w:r>
-        <w:rPr>
-          <w:szCs w:val="28"/>
-        </w:rPr>
-        <w:t xml:space="preserve"> and joining the </w:t>
-      </w:r>
-      <w:r>
-        <w:rPr>
-          <w:szCs w:val="28"/>
-        </w:rPr>
-        <w:t xml:space="preserve">official </w:t>
-      </w:r>
-      <w:r>
-        <w:rPr>
-          <w:szCs w:val="28"/>
-        </w:rPr>
-        <w:t>registry of channelers</w:t>
-      </w:r>
-      <w:r>
-        <w:rPr>
-          <w:szCs w:val="28"/>
-        </w:rPr>
-        <w:t xml:space="preserve">. One can also be temporarily acquired through duplicitous means (sold </w:t>
-      </w:r>
-      <w:r>
-        <w:rPr>
-          <w:szCs w:val="28"/>
-        </w:rPr>
-        <w:t xml:space="preserve">at a discount </w:t>
-      </w:r>
-      <w:r>
-        <w:rPr>
-          <w:szCs w:val="28"/>
-        </w:rPr>
-        <w:t xml:space="preserve">by a corrupted Alignment official, stolen from an Alignment </w:t>
-      </w:r>
-      <w:r>
-        <w:rPr>
-          <w:szCs w:val="28"/>
-        </w:rPr>
-        <w:t>channeler or licensee</w:t>
-      </w:r>
-      <w:r>
-        <w:rPr>
-          <w:szCs w:val="28"/>
-        </w:rPr>
-        <w:t>, or purchased on the black market), but using a license in this way is dangerous, as all license</w:t>
-      </w:r>
-      <w:r>
-        <w:rPr>
-          <w:szCs w:val="28"/>
-        </w:rPr>
-        <w:t xml:space="preserve">s are subject to random forced renewal procedures. </w:t>
-      </w:r>
-      <w:r>
-        <w:rPr>
-          <w:szCs w:val="28"/>
-        </w:rPr>
-        <w:t>Ownership of a license by an unregistered</w:t>
-      </w:r>
-      <w:r>
-        <w:rPr>
-          <w:szCs w:val="28"/>
-        </w:rPr>
-        <w:t xml:space="preserve"> individual, channeler or no, is grounds for immediate arrest</w:t>
-      </w:r>
-      <w:r>
-        <w:rPr>
-          <w:szCs w:val="28"/>
-        </w:rPr>
-        <w:t>, prosecution, and sentencing.</w:t>
-      </w:r>
+        <w:t xml:space="preserve"> Graviton A, all the other worlds aside from the Null World have some known type of life living on them, and not only life, but at least one species capable of interacting with aura or connections in some way. If there is life in the Null World, it is made of a matter or substance not known to science.</w:t>
+      </w:r>
+    </w:p>
+    <w:p>
+      <w:pPr>
+        <w:rPr>
+          <w:szCs w:val="28"/>
+        </w:rPr>
+      </w:pPr>
     </w:p>
     <w:sectPr>
       <w:pgSz w:w="12240" w:h="15840"/>

</xml_diff>